<commit_message>
added in limb damage details
</commit_message>
<xml_diff>
--- a/Desc/General_idea.docx
+++ b/Desc/General_idea.docx
@@ -17,23 +17,7 @@
     </w:p>
     <w:p>
       <w:r>
-        <w:t xml:space="preserve">This game will explore this relationship. We will build a combat system based on the characteristics outlined in Characteristics.docx to produce something that evokes feelings </w:t>
-      </w:r>
-      <w:proofErr w:type="gramStart"/>
-      <w:r>
-        <w:t>similar to</w:t>
-      </w:r>
-      <w:proofErr w:type="gramEnd"/>
-      <w:r>
-        <w:t xml:space="preserve"> those evoked when dancing. The character will produce a relationship with the </w:t>
-      </w:r>
-      <w:proofErr w:type="gramStart"/>
-      <w:r>
-        <w:t>boss</w:t>
-      </w:r>
-      <w:proofErr w:type="gramEnd"/>
-      <w:r>
-        <w:t xml:space="preserve"> and it will only be through an intimate understanding of and respect for the boss that the player will be able to defeat him.</w:t>
+        <w:t>This game will explore this relationship. We will build a combat system based on the characteristics outlined in Characteristics.docx to produce something that evokes feelings similar to those evoked when dancing. The character will produce a relationship with the boss and it will only be through an intimate understanding of and respect for the boss that the player will be able to defeat him.</w:t>
       </w:r>
     </w:p>
     <w:p>
@@ -84,20 +68,39 @@
         <w:t>should</w:t>
       </w:r>
       <w:r>
-        <w:t xml:space="preserve"> also possible for the boss to respond to the player (letting the interaction go the other way). The boss could employ a simple AI which chooses the moves based off the players repetitions. The likelier the player seems to be to ma</w:t>
+        <w:t xml:space="preserve"> also possible for the boss to respond to the player (letting the interaction go the other way). The boss could employ a simple AI which chooses the moves based off the players repetitions. The likelier the player seems to be to make a particular move, the likelier the boss is to counter that move.</w:t>
+      </w:r>
+    </w:p>
+    <w:p/>
+    <w:p>
+      <w:pPr>
+        <w:pStyle w:val="Heading2"/>
+      </w:pPr>
+      <w:r>
+        <w:t>Additions</w:t>
+      </w:r>
+    </w:p>
+    <w:p>
+      <w:r>
+        <w:t xml:space="preserve">Characters could experience limb damage that has active effects on their abilities. For instance, damaged legs might lower their walking speed, damaged arms might limit their offensive damage (if they are attacking with their arms), and damage to gear (such as a jet pack) might limit their ability to use that gear. This could </w:t>
+      </w:r>
+      <w:r>
+        <w:t>apply</w:t>
       </w:r>
       <w:bookmarkStart w:id="0" w:name="_GoBack"/>
       <w:bookmarkEnd w:id="0"/>
       <w:r>
-        <w:t xml:space="preserve">ke a </w:t>
-      </w:r>
-      <w:proofErr w:type="gramStart"/>
-      <w:r>
-        <w:t>particular move</w:t>
-      </w:r>
-      <w:proofErr w:type="gramEnd"/>
-      <w:r>
-        <w:t>, the likelier the boss is to counter that move.</w:t>
+        <w:t xml:space="preserve"> to both the bosses and the player.</w:t>
+      </w:r>
+    </w:p>
+    <w:p>
+      <w:r>
+        <w:t>The player could target specific portions of the boss to limit the boss’s abilities. The boss would then have to adapt to keep up the fight, deciding to favor some attacks over others or to play more defensively.</w:t>
+      </w:r>
+    </w:p>
+    <w:p>
+      <w:r>
+        <w:t>On the other hand, the boss may be able to target specific parts of the player (which part the boss targets would have to be decided based on the player’s actions), removing some of the players options and forcing them to adapt. It would be important to allow the player to heal himself, though.</w:t>
       </w:r>
     </w:p>
     <w:sectPr>
@@ -510,6 +513,28 @@
     <w:name w:val="Normal"/>
     <w:qFormat/>
   </w:style>
+  <w:style w:type="paragraph" w:styleId="Heading2">
+    <w:name w:val="heading 2"/>
+    <w:basedOn w:val="Normal"/>
+    <w:next w:val="Normal"/>
+    <w:link w:val="Heading2Char"/>
+    <w:uiPriority w:val="9"/>
+    <w:unhideWhenUsed/>
+    <w:qFormat/>
+    <w:rsid w:val="00D431FB"/>
+    <w:pPr>
+      <w:keepNext/>
+      <w:keepLines/>
+      <w:spacing w:before="40" w:after="0"/>
+      <w:outlineLvl w:val="1"/>
+    </w:pPr>
+    <w:rPr>
+      <w:rFonts w:asciiTheme="majorHAnsi" w:eastAsiaTheme="majorEastAsia" w:hAnsiTheme="majorHAnsi" w:cstheme="majorBidi"/>
+      <w:color w:val="2F5496" w:themeColor="accent1" w:themeShade="BF"/>
+      <w:sz w:val="26"/>
+      <w:szCs w:val="26"/>
+    </w:rPr>
+  </w:style>
   <w:style w:type="character" w:default="1" w:styleId="DefaultParagraphFont">
     <w:name w:val="Default Paragraph Font"/>
     <w:uiPriority w:val="1"/>
@@ -536,6 +561,19 @@
     <w:uiPriority w:val="99"/>
     <w:semiHidden/>
     <w:unhideWhenUsed/>
+  </w:style>
+  <w:style w:type="character" w:customStyle="1" w:styleId="Heading2Char">
+    <w:name w:val="Heading 2 Char"/>
+    <w:basedOn w:val="DefaultParagraphFont"/>
+    <w:link w:val="Heading2"/>
+    <w:uiPriority w:val="9"/>
+    <w:rsid w:val="00D431FB"/>
+    <w:rPr>
+      <w:rFonts w:asciiTheme="majorHAnsi" w:eastAsiaTheme="majorEastAsia" w:hAnsiTheme="majorHAnsi" w:cstheme="majorBidi"/>
+      <w:color w:val="2F5496" w:themeColor="accent1" w:themeShade="BF"/>
+      <w:sz w:val="26"/>
+      <w:szCs w:val="26"/>
+    </w:rPr>
   </w:style>
 </w:styles>
 </file>

</xml_diff>